<commit_message>
Lijst met afkortingen voor Trello is af !
</commit_message>
<xml_diff>
--- a/Planning/Trello_Afkortingen_lijst.docx
+++ b/Planning/Trello_Afkortingen_lijst.docx
@@ -42,6 +42,19 @@
           <w:shd w:fill="auto" w:val="clear"/>
         </w:rPr>
       </w:pPr>
+      <w:r>
+        <w:rPr>
+          <w:rFonts w:ascii="Calibri" w:hAnsi="Calibri" w:cs="Calibri" w:eastAsia="Calibri"/>
+          <w:color w:val="auto"/>
+          <w:spacing w:val="0"/>
+          <w:position w:val="0"/>
+          <w:sz w:val="22"/>
+          <w:shd w:fill="auto" w:val="clear"/>
+        </w:rPr>
+        <w:t xml:space="preserve">"3D_NPC_HubTown_Villager_001"</w:t>
+        <w:br/>
+        <w:t xml:space="preserve">type, sort, Area, Name, number</w:t>
+      </w:r>
     </w:p>
     <w:p>
       <w:pPr>
@@ -57,6 +70,81 @@
           <w:shd w:fill="auto" w:val="clear"/>
         </w:rPr>
       </w:pPr>
+      <w:r>
+        <w:rPr>
+          <w:rFonts w:ascii="Calibri" w:hAnsi="Calibri" w:cs="Calibri" w:eastAsia="Calibri"/>
+          <w:color w:val="auto"/>
+          <w:spacing w:val="0"/>
+          <w:position w:val="0"/>
+          <w:sz w:val="22"/>
+          <w:shd w:fill="auto" w:val="clear"/>
+        </w:rPr>
+        <w:t xml:space="preserve">3D ( models,unwrap/textures, rigs, animation)</w:t>
+        <w:br/>
+        <w:tab/>
+        <w:t xml:space="preserve">ENV(environments)</w:t>
+        <w:br/>
+        <w:tab/>
+        <w:t xml:space="preserve">ENMS(enemies)</w:t>
+        <w:br/>
+        <w:tab/>
+        <w:t xml:space="preserve">NPC </w:t>
+        <w:br/>
+        <w:tab/>
+        <w:t xml:space="preserve">ITEMS(all collectables &amp; weapons)</w:t>
+        <w:br/>
+        <w:tab/>
+        <w:tab/>
+        <w:t xml:space="preserve">Weapons</w:t>
+        <w:br/>
+        <w:t xml:space="preserve">2D ( 2D art, UI, sprites)</w:t>
+        <w:br/>
+        <w:tab/>
+        <w:t xml:space="preserve">UI(all UI elements)</w:t>
+        <w:br/>
+        <w:tab/>
+        <w:t xml:space="preserve">Sprites</w:t>
+        <w:br/>
+        <w:t xml:space="preserve">SO ( Sound)</w:t>
+        <w:br/>
+        <w:tab/>
+        <w:t xml:space="preserve">BGM(background music)</w:t>
+        <w:br/>
+        <w:tab/>
+        <w:t xml:space="preserve">SFX(Sound effects)</w:t>
+      </w:r>
+    </w:p>
+    <w:p>
+      <w:pPr>
+        <w:spacing w:before="0" w:after="200" w:line="276"/>
+        <w:ind w:right="0" w:left="0" w:firstLine="0"/>
+        <w:jc w:val="left"/>
+        <w:rPr>
+          <w:rFonts w:ascii="Calibri" w:hAnsi="Calibri" w:cs="Calibri" w:eastAsia="Calibri"/>
+          <w:color w:val="auto"/>
+          <w:spacing w:val="0"/>
+          <w:position w:val="0"/>
+          <w:sz w:val="22"/>
+          <w:shd w:fill="auto" w:val="clear"/>
+        </w:rPr>
+      </w:pPr>
+      <w:r>
+        <w:rPr>
+          <w:rFonts w:ascii="Calibri" w:hAnsi="Calibri" w:cs="Calibri" w:eastAsia="Calibri"/>
+          <w:color w:val="auto"/>
+          <w:spacing w:val="0"/>
+          <w:position w:val="0"/>
+          <w:sz w:val="22"/>
+          <w:shd w:fill="auto" w:val="clear"/>
+        </w:rPr>
+        <w:t xml:space="preserve">CS( Scripts)</w:t>
+        <w:br/>
+        <w:tab/>
+        <w:br/>
+        <w:br/>
+        <w:br/>
+        <w:br/>
+      </w:r>
     </w:p>
   </w:body>
 </w:document>

</xml_diff>